<commit_message>
Added Documents to Sprint 1
</commit_message>
<xml_diff>
--- a/Documentation/Sprint-1.docx
+++ b/Documentation/Sprint-1.docx
@@ -502,15 +502,14 @@
       </w:r>
     </w:p>
     <w:p>
-      <w:bookmarkStart w:id="0" w:name="_GoBack"/>
       <w:r>
         <w:rPr>
           <w:noProof/>
         </w:rPr>
         <w:drawing>
-          <wp:inline distT="0" distB="0" distL="0" distR="0" wp14:anchorId="13762C8F" wp14:editId="6E92BB7B">
-            <wp:extent cx="6858000" cy="2158365"/>
-            <wp:effectExtent l="0" t="0" r="0" b="0"/>
+          <wp:inline distT="0" distB="0" distL="0" distR="0" wp14:anchorId="7F9EA9C5" wp14:editId="1F5130E6">
+            <wp:extent cx="6858000" cy="2030730"/>
+            <wp:effectExtent l="0" t="0" r="0" b="7620"/>
             <wp:docPr id="1" name="Picture 1"/>
             <wp:cNvGraphicFramePr>
               <a:graphicFrameLocks xmlns:a="http://schemas.openxmlformats.org/drawingml/2006/main" noChangeAspect="1"/>
@@ -531,7 +530,7 @@
                   <pic:spPr>
                     <a:xfrm>
                       <a:off x="0" y="0"/>
-                      <a:ext cx="6858000" cy="2158365"/>
+                      <a:ext cx="6858000" cy="2030730"/>
                     </a:xfrm>
                     <a:prstGeom prst="rect">
                       <a:avLst/>
@@ -543,7 +542,6 @@
           </wp:inline>
         </w:drawing>
       </w:r>
-      <w:bookmarkEnd w:id="0"/>
     </w:p>
     <w:p>
       <w:r>
@@ -551,10 +549,10 @@
           <w:noProof/>
         </w:rPr>
         <w:drawing>
-          <wp:inline distT="0" distB="0" distL="0" distR="0" wp14:anchorId="28794B6B" wp14:editId="4E5EDE97">
-            <wp:extent cx="6858000" cy="2284730"/>
-            <wp:effectExtent l="0" t="0" r="0" b="1270"/>
-            <wp:docPr id="5" name="Picture 5"/>
+          <wp:inline distT="0" distB="0" distL="0" distR="0" wp14:anchorId="3C3CE76A" wp14:editId="6106D5C4">
+            <wp:extent cx="6858000" cy="1838325"/>
+            <wp:effectExtent l="0" t="0" r="0" b="9525"/>
+            <wp:docPr id="2" name="Picture 2"/>
             <wp:cNvGraphicFramePr>
               <a:graphicFrameLocks xmlns:a="http://schemas.openxmlformats.org/drawingml/2006/main" noChangeAspect="1"/>
             </wp:cNvGraphicFramePr>
@@ -574,7 +572,7 @@
                   <pic:spPr>
                     <a:xfrm>
                       <a:off x="0" y="0"/>
-                      <a:ext cx="6858000" cy="2284730"/>
+                      <a:ext cx="6858000" cy="1838325"/>
                     </a:xfrm>
                     <a:prstGeom prst="rect">
                       <a:avLst/>
@@ -593,10 +591,10 @@
           <w:noProof/>
         </w:rPr>
         <w:drawing>
-          <wp:inline distT="0" distB="0" distL="0" distR="0" wp14:anchorId="2F349727" wp14:editId="69C39FBF">
-            <wp:extent cx="6850253" cy="688340"/>
-            <wp:effectExtent l="0" t="0" r="8255" b="0"/>
-            <wp:docPr id="3" name="Picture 3"/>
+          <wp:inline distT="0" distB="0" distL="0" distR="0" wp14:anchorId="50E1A4ED" wp14:editId="3BF37B05">
+            <wp:extent cx="6858000" cy="1807210"/>
+            <wp:effectExtent l="0" t="0" r="0" b="2540"/>
+            <wp:docPr id="4" name="Picture 4"/>
             <wp:cNvGraphicFramePr>
               <a:graphicFrameLocks xmlns:a="http://schemas.openxmlformats.org/drawingml/2006/main" noChangeAspect="1"/>
             </wp:cNvGraphicFramePr>
@@ -616,7 +614,7 @@
                   <pic:spPr>
                     <a:xfrm>
                       <a:off x="0" y="0"/>
-                      <a:ext cx="7351258" cy="738683"/>
+                      <a:ext cx="6858000" cy="1807210"/>
                     </a:xfrm>
                     <a:prstGeom prst="rect">
                       <a:avLst/>
@@ -630,46 +628,16 @@
       </w:r>
     </w:p>
     <w:p>
-      <w:pPr>
-        <w:rPr>
-          <w:rFonts w:ascii="Arial" w:hAnsi="Arial" w:cs="Arial"/>
-          <w:b/>
-          <w:bCs/>
-          <w:sz w:val="24"/>
-          <w:szCs w:val="24"/>
-        </w:rPr>
-      </w:pPr>
-      <w:r>
-        <w:rPr>
-          <w:rFonts w:ascii="Arial" w:hAnsi="Arial" w:cs="Arial"/>
-          <w:b/>
-          <w:bCs/>
-          <w:sz w:val="24"/>
-          <w:szCs w:val="24"/>
-        </w:rPr>
-        <w:t>Sprint 1</w:t>
-      </w:r>
-    </w:p>
-    <w:p>
-      <w:pPr>
-        <w:rPr>
-          <w:rFonts w:ascii="Arial" w:hAnsi="Arial" w:cs="Arial"/>
-          <w:b/>
-          <w:bCs/>
-          <w:sz w:val="24"/>
-          <w:szCs w:val="24"/>
-        </w:rPr>
-      </w:pPr>
       <w:r>
         <w:rPr>
           <w:noProof/>
         </w:rPr>
         <w:lastRenderedPageBreak/>
         <w:drawing>
-          <wp:inline distT="0" distB="0" distL="0" distR="0" wp14:anchorId="47E186E8" wp14:editId="53865463">
-            <wp:extent cx="6858000" cy="2555240"/>
+          <wp:inline distT="0" distB="0" distL="0" distR="0" wp14:anchorId="5623439D" wp14:editId="4A142CF9">
+            <wp:extent cx="6858000" cy="1794510"/>
             <wp:effectExtent l="0" t="0" r="0" b="0"/>
-            <wp:docPr id="13" name="Picture 13"/>
+            <wp:docPr id="16" name="Picture 16"/>
             <wp:cNvGraphicFramePr>
               <a:graphicFrameLocks xmlns:a="http://schemas.openxmlformats.org/drawingml/2006/main" noChangeAspect="1"/>
             </wp:cNvGraphicFramePr>
@@ -689,7 +657,7 @@
                   <pic:spPr>
                     <a:xfrm>
                       <a:off x="0" y="0"/>
-                      <a:ext cx="6858000" cy="2555240"/>
+                      <a:ext cx="6858000" cy="1794510"/>
                     </a:xfrm>
                     <a:prstGeom prst="rect">
                       <a:avLst/>
@@ -703,24 +671,15 @@
       </w:r>
     </w:p>
     <w:p>
-      <w:pPr>
-        <w:rPr>
-          <w:rFonts w:ascii="Arial" w:hAnsi="Arial" w:cs="Arial"/>
-          <w:b/>
-          <w:bCs/>
-          <w:sz w:val="24"/>
-          <w:szCs w:val="24"/>
-        </w:rPr>
-      </w:pPr>
       <w:r>
         <w:rPr>
           <w:noProof/>
         </w:rPr>
         <w:drawing>
-          <wp:inline distT="0" distB="0" distL="0" distR="0" wp14:anchorId="250103BA" wp14:editId="26E8E31E">
-            <wp:extent cx="6858000" cy="842645"/>
+          <wp:inline distT="0" distB="0" distL="0" distR="0" wp14:anchorId="186B660B" wp14:editId="2B4D47D3">
+            <wp:extent cx="6858000" cy="2025015"/>
             <wp:effectExtent l="0" t="0" r="0" b="0"/>
-            <wp:docPr id="7" name="Picture 7"/>
+            <wp:docPr id="17" name="Picture 17"/>
             <wp:cNvGraphicFramePr>
               <a:graphicFrameLocks xmlns:a="http://schemas.openxmlformats.org/drawingml/2006/main" noChangeAspect="1"/>
             </wp:cNvGraphicFramePr>
@@ -740,7 +699,7 @@
                   <pic:spPr>
                     <a:xfrm>
                       <a:off x="0" y="0"/>
-                      <a:ext cx="6858000" cy="842645"/>
+                      <a:ext cx="6858000" cy="2025015"/>
                     </a:xfrm>
                     <a:prstGeom prst="rect">
                       <a:avLst/>
@@ -754,55 +713,15 @@
       </w:r>
     </w:p>
     <w:p>
-      <w:pPr>
-        <w:rPr>
-          <w:rFonts w:ascii="Arial" w:hAnsi="Arial" w:cs="Arial"/>
-          <w:b/>
-          <w:bCs/>
-          <w:sz w:val="24"/>
-          <w:szCs w:val="24"/>
-        </w:rPr>
-      </w:pPr>
-      <w:r>
-        <w:rPr>
-          <w:rFonts w:ascii="Arial" w:hAnsi="Arial" w:cs="Arial"/>
-          <w:b/>
-          <w:bCs/>
-          <w:sz w:val="24"/>
-          <w:szCs w:val="24"/>
-        </w:rPr>
-        <w:t xml:space="preserve">App </w:t>
-      </w:r>
-      <w:r>
-        <w:rPr>
-          <w:rFonts w:ascii="Arial" w:hAnsi="Arial" w:cs="Arial"/>
-          <w:b/>
-          <w:bCs/>
-          <w:sz w:val="24"/>
-          <w:szCs w:val="24"/>
-        </w:rPr>
-        <w:t>Layout</w:t>
-      </w:r>
-    </w:p>
-    <w:p>
-      <w:pPr>
-        <w:rPr>
-          <w:rFonts w:ascii="Arial" w:hAnsi="Arial" w:cs="Arial"/>
-          <w:b/>
-          <w:bCs/>
-          <w:sz w:val="24"/>
-          <w:szCs w:val="24"/>
-        </w:rPr>
-      </w:pPr>
       <w:r>
         <w:rPr>
           <w:noProof/>
         </w:rPr>
         <w:drawing>
-          <wp:inline distT="0" distB="0" distL="0" distR="0" wp14:anchorId="5ADBEEB6" wp14:editId="7D442E15">
-            <wp:extent cx="1577340" cy="3278536"/>
-            <wp:effectExtent l="0" t="0" r="3810" b="0"/>
-            <wp:docPr id="8" name="Picture 8"/>
+          <wp:inline distT="0" distB="0" distL="0" distR="0" wp14:anchorId="07431534" wp14:editId="0A278A65">
+            <wp:extent cx="6858000" cy="2104390"/>
+            <wp:effectExtent l="0" t="0" r="0" b="0"/>
+            <wp:docPr id="18" name="Picture 18"/>
             <wp:cNvGraphicFramePr>
               <a:graphicFrameLocks xmlns:a="http://schemas.openxmlformats.org/drawingml/2006/main" noChangeAspect="1"/>
             </wp:cNvGraphicFramePr>
@@ -810,36 +729,23 @@
               <a:graphicData uri="http://schemas.openxmlformats.org/drawingml/2006/picture">
                 <pic:pic xmlns:pic="http://schemas.openxmlformats.org/drawingml/2006/picture">
                   <pic:nvPicPr>
-                    <pic:cNvPr id="0" name="Picture 1"/>
-                    <pic:cNvPicPr>
-                      <a:picLocks noChangeAspect="1" noChangeArrowheads="1"/>
-                    </pic:cNvPicPr>
+                    <pic:cNvPr id="1" name=""/>
+                    <pic:cNvPicPr/>
                   </pic:nvPicPr>
                   <pic:blipFill>
-                    <a:blip r:embed="rId11" cstate="print">
-                      <a:extLst>
-                        <a:ext uri="{28A0092B-C50C-407E-A947-70E740481C1C}">
-                          <a14:useLocalDpi xmlns:a14="http://schemas.microsoft.com/office/drawing/2010/main" val="0"/>
-                        </a:ext>
-                      </a:extLst>
-                    </a:blip>
-                    <a:srcRect/>
+                    <a:blip r:embed="rId11"/>
                     <a:stretch>
                       <a:fillRect/>
                     </a:stretch>
                   </pic:blipFill>
-                  <pic:spPr bwMode="auto">
+                  <pic:spPr>
                     <a:xfrm>
                       <a:off x="0" y="0"/>
-                      <a:ext cx="1588165" cy="3301036"/>
+                      <a:ext cx="6858000" cy="2104390"/>
                     </a:xfrm>
                     <a:prstGeom prst="rect">
                       <a:avLst/>
                     </a:prstGeom>
-                    <a:noFill/>
-                    <a:ln>
-                      <a:noFill/>
-                    </a:ln>
                   </pic:spPr>
                 </pic:pic>
               </a:graphicData>
@@ -847,7 +753,10 @@
           </wp:inline>
         </w:drawing>
       </w:r>
-      <w:r>
+    </w:p>
+    <w:p/>
+    <w:p>
+      <w:pPr>
         <w:rPr>
           <w:rFonts w:ascii="Arial" w:hAnsi="Arial" w:cs="Arial"/>
           <w:b/>
@@ -855,17 +764,47 @@
           <w:sz w:val="24"/>
           <w:szCs w:val="24"/>
         </w:rPr>
-        <w:tab/>
-      </w:r>
+      </w:pPr>
+      <w:r>
+        <w:rPr>
+          <w:rFonts w:ascii="Arial" w:hAnsi="Arial" w:cs="Arial"/>
+          <w:b/>
+          <w:bCs/>
+          <w:sz w:val="24"/>
+          <w:szCs w:val="24"/>
+        </w:rPr>
+        <w:t>Sprint 1</w:t>
+      </w:r>
+      <w:r>
+        <w:rPr>
+          <w:rFonts w:ascii="Arial" w:hAnsi="Arial" w:cs="Arial"/>
+          <w:b/>
+          <w:bCs/>
+          <w:sz w:val="24"/>
+          <w:szCs w:val="24"/>
+        </w:rPr>
+        <w:t xml:space="preserve"> and Definition of Done (DoD)</w:t>
+      </w:r>
+    </w:p>
+    <w:p>
+      <w:pPr>
+        <w:rPr>
+          <w:rFonts w:ascii="Arial" w:hAnsi="Arial" w:cs="Arial"/>
+          <w:b/>
+          <w:bCs/>
+          <w:sz w:val="24"/>
+          <w:szCs w:val="24"/>
+        </w:rPr>
+      </w:pPr>
       <w:r>
         <w:rPr>
           <w:noProof/>
         </w:rPr>
         <w:drawing>
-          <wp:inline distT="0" distB="0" distL="0" distR="0" wp14:anchorId="33668F87" wp14:editId="4EF1871B">
-            <wp:extent cx="1568933" cy="3261061"/>
+          <wp:inline distT="0" distB="0" distL="0" distR="0" wp14:anchorId="53C35997" wp14:editId="3DA6A341">
+            <wp:extent cx="6858000" cy="2292350"/>
             <wp:effectExtent l="0" t="0" r="0" b="0"/>
-            <wp:docPr id="9" name="Picture 9"/>
+            <wp:docPr id="19" name="Picture 19"/>
             <wp:cNvGraphicFramePr>
               <a:graphicFrameLocks xmlns:a="http://schemas.openxmlformats.org/drawingml/2006/main" noChangeAspect="1"/>
             </wp:cNvGraphicFramePr>
@@ -873,36 +812,23 @@
               <a:graphicData uri="http://schemas.openxmlformats.org/drawingml/2006/picture">
                 <pic:pic xmlns:pic="http://schemas.openxmlformats.org/drawingml/2006/picture">
                   <pic:nvPicPr>
-                    <pic:cNvPr id="0" name="Picture 3"/>
-                    <pic:cNvPicPr>
-                      <a:picLocks noChangeAspect="1" noChangeArrowheads="1"/>
-                    </pic:cNvPicPr>
+                    <pic:cNvPr id="1" name=""/>
+                    <pic:cNvPicPr/>
                   </pic:nvPicPr>
                   <pic:blipFill>
-                    <a:blip r:embed="rId12" cstate="print">
-                      <a:extLst>
-                        <a:ext uri="{28A0092B-C50C-407E-A947-70E740481C1C}">
-                          <a14:useLocalDpi xmlns:a14="http://schemas.microsoft.com/office/drawing/2010/main" val="0"/>
-                        </a:ext>
-                      </a:extLst>
-                    </a:blip>
-                    <a:srcRect/>
+                    <a:blip r:embed="rId12"/>
                     <a:stretch>
                       <a:fillRect/>
                     </a:stretch>
                   </pic:blipFill>
-                  <pic:spPr bwMode="auto">
+                  <pic:spPr>
                     <a:xfrm>
                       <a:off x="0" y="0"/>
-                      <a:ext cx="1586771" cy="3298139"/>
+                      <a:ext cx="6858000" cy="2292350"/>
                     </a:xfrm>
                     <a:prstGeom prst="rect">
                       <a:avLst/>
                     </a:prstGeom>
-                    <a:noFill/>
-                    <a:ln>
-                      <a:noFill/>
-                    </a:ln>
                   </pic:spPr>
                 </pic:pic>
               </a:graphicData>
@@ -910,7 +836,9 @@
           </wp:inline>
         </w:drawing>
       </w:r>
-      <w:r>
+    </w:p>
+    <w:p>
+      <w:pPr>
         <w:rPr>
           <w:rFonts w:ascii="Arial" w:hAnsi="Arial" w:cs="Arial"/>
           <w:b/>
@@ -918,17 +846,17 @@
           <w:sz w:val="24"/>
           <w:szCs w:val="24"/>
         </w:rPr>
-        <w:tab/>
-      </w:r>
+      </w:pPr>
       <w:r>
         <w:rPr>
           <w:noProof/>
         </w:rPr>
+        <w:lastRenderedPageBreak/>
         <w:drawing>
-          <wp:inline distT="0" distB="0" distL="0" distR="0" wp14:anchorId="034B0A9D" wp14:editId="4F07BDE3">
-            <wp:extent cx="1564189" cy="3251200"/>
-            <wp:effectExtent l="0" t="0" r="0" b="6350"/>
-            <wp:docPr id="10" name="Picture 10"/>
+          <wp:inline distT="0" distB="0" distL="0" distR="0" wp14:anchorId="05B3D25F" wp14:editId="46DEC19C">
+            <wp:extent cx="6858000" cy="2493645"/>
+            <wp:effectExtent l="0" t="0" r="0" b="1905"/>
+            <wp:docPr id="20" name="Picture 20"/>
             <wp:cNvGraphicFramePr>
               <a:graphicFrameLocks xmlns:a="http://schemas.openxmlformats.org/drawingml/2006/main" noChangeAspect="1"/>
             </wp:cNvGraphicFramePr>
@@ -936,36 +864,23 @@
               <a:graphicData uri="http://schemas.openxmlformats.org/drawingml/2006/picture">
                 <pic:pic xmlns:pic="http://schemas.openxmlformats.org/drawingml/2006/picture">
                   <pic:nvPicPr>
-                    <pic:cNvPr id="0" name="Picture 5"/>
-                    <pic:cNvPicPr>
-                      <a:picLocks noChangeAspect="1" noChangeArrowheads="1"/>
-                    </pic:cNvPicPr>
+                    <pic:cNvPr id="1" name=""/>
+                    <pic:cNvPicPr/>
                   </pic:nvPicPr>
                   <pic:blipFill>
-                    <a:blip r:embed="rId13" cstate="print">
-                      <a:extLst>
-                        <a:ext uri="{28A0092B-C50C-407E-A947-70E740481C1C}">
-                          <a14:useLocalDpi xmlns:a14="http://schemas.microsoft.com/office/drawing/2010/main" val="0"/>
-                        </a:ext>
-                      </a:extLst>
-                    </a:blip>
-                    <a:srcRect/>
+                    <a:blip r:embed="rId13"/>
                     <a:stretch>
                       <a:fillRect/>
                     </a:stretch>
                   </pic:blipFill>
-                  <pic:spPr bwMode="auto">
+                  <pic:spPr>
                     <a:xfrm>
                       <a:off x="0" y="0"/>
-                      <a:ext cx="1576642" cy="3277085"/>
+                      <a:ext cx="6858000" cy="2493645"/>
                     </a:xfrm>
                     <a:prstGeom prst="rect">
                       <a:avLst/>
                     </a:prstGeom>
-                    <a:noFill/>
-                    <a:ln>
-                      <a:noFill/>
-                    </a:ln>
                   </pic:spPr>
                 </pic:pic>
               </a:graphicData>
@@ -973,7 +888,9 @@
           </wp:inline>
         </w:drawing>
       </w:r>
-      <w:r>
+    </w:p>
+    <w:p>
+      <w:pPr>
         <w:rPr>
           <w:rFonts w:ascii="Arial" w:hAnsi="Arial" w:cs="Arial"/>
           <w:b/>
@@ -981,29 +898,16 @@
           <w:sz w:val="24"/>
           <w:szCs w:val="24"/>
         </w:rPr>
-        <w:tab/>
-      </w:r>
-    </w:p>
-    <w:p>
-      <w:pPr>
-        <w:rPr>
-          <w:rFonts w:ascii="Arial" w:hAnsi="Arial" w:cs="Arial"/>
-          <w:b/>
-          <w:bCs/>
-          <w:sz w:val="24"/>
-          <w:szCs w:val="24"/>
-        </w:rPr>
       </w:pPr>
       <w:r>
         <w:rPr>
           <w:noProof/>
         </w:rPr>
-        <w:lastRenderedPageBreak/>
         <w:drawing>
-          <wp:inline distT="0" distB="0" distL="0" distR="0" wp14:anchorId="6EB04B09" wp14:editId="5EF27BC0">
-            <wp:extent cx="1729740" cy="3595313"/>
-            <wp:effectExtent l="0" t="0" r="3810" b="5715"/>
-            <wp:docPr id="11" name="Picture 11"/>
+          <wp:inline distT="0" distB="0" distL="0" distR="0" wp14:anchorId="6D8EADB4" wp14:editId="22BD8634">
+            <wp:extent cx="6858000" cy="2527935"/>
+            <wp:effectExtent l="0" t="0" r="0" b="5715"/>
+            <wp:docPr id="21" name="Picture 21"/>
             <wp:cNvGraphicFramePr>
               <a:graphicFrameLocks xmlns:a="http://schemas.openxmlformats.org/drawingml/2006/main" noChangeAspect="1"/>
             </wp:cNvGraphicFramePr>
@@ -1011,36 +915,23 @@
               <a:graphicData uri="http://schemas.openxmlformats.org/drawingml/2006/picture">
                 <pic:pic xmlns:pic="http://schemas.openxmlformats.org/drawingml/2006/picture">
                   <pic:nvPicPr>
-                    <pic:cNvPr id="0" name="Picture 7"/>
-                    <pic:cNvPicPr>
-                      <a:picLocks noChangeAspect="1" noChangeArrowheads="1"/>
-                    </pic:cNvPicPr>
+                    <pic:cNvPr id="1" name=""/>
+                    <pic:cNvPicPr/>
                   </pic:nvPicPr>
                   <pic:blipFill>
-                    <a:blip r:embed="rId14" cstate="print">
-                      <a:extLst>
-                        <a:ext uri="{28A0092B-C50C-407E-A947-70E740481C1C}">
-                          <a14:useLocalDpi xmlns:a14="http://schemas.microsoft.com/office/drawing/2010/main" val="0"/>
-                        </a:ext>
-                      </a:extLst>
-                    </a:blip>
-                    <a:srcRect/>
+                    <a:blip r:embed="rId14"/>
                     <a:stretch>
                       <a:fillRect/>
                     </a:stretch>
                   </pic:blipFill>
-                  <pic:spPr bwMode="auto">
-                    <a:xfrm rot="10800000" flipH="1" flipV="1">
+                  <pic:spPr>
+                    <a:xfrm>
                       <a:off x="0" y="0"/>
-                      <a:ext cx="1742406" cy="3621639"/>
+                      <a:ext cx="6858000" cy="2527935"/>
                     </a:xfrm>
                     <a:prstGeom prst="rect">
                       <a:avLst/>
                     </a:prstGeom>
-                    <a:noFill/>
-                    <a:ln>
-                      <a:noFill/>
-                    </a:ln>
                   </pic:spPr>
                 </pic:pic>
               </a:graphicData>
@@ -1048,7 +939,9 @@
           </wp:inline>
         </w:drawing>
       </w:r>
-      <w:r>
+    </w:p>
+    <w:p>
+      <w:pPr>
         <w:rPr>
           <w:rFonts w:ascii="Arial" w:hAnsi="Arial" w:cs="Arial"/>
           <w:b/>
@@ -1056,17 +949,16 @@
           <w:sz w:val="24"/>
           <w:szCs w:val="24"/>
         </w:rPr>
-        <w:tab/>
-      </w:r>
+      </w:pPr>
       <w:r>
         <w:rPr>
           <w:noProof/>
         </w:rPr>
         <w:drawing>
-          <wp:inline distT="0" distB="0" distL="0" distR="0" wp14:anchorId="5D327AF0" wp14:editId="7B4DC084">
-            <wp:extent cx="1733745" cy="3603625"/>
-            <wp:effectExtent l="0" t="0" r="0" b="0"/>
-            <wp:docPr id="12" name="Picture 12"/>
+          <wp:inline distT="0" distB="0" distL="0" distR="0" wp14:anchorId="5947BA6B" wp14:editId="2EB0F48F">
+            <wp:extent cx="6858000" cy="485775"/>
+            <wp:effectExtent l="0" t="0" r="0" b="9525"/>
+            <wp:docPr id="23" name="Picture 23"/>
             <wp:cNvGraphicFramePr>
               <a:graphicFrameLocks xmlns:a="http://schemas.openxmlformats.org/drawingml/2006/main" noChangeAspect="1"/>
             </wp:cNvGraphicFramePr>
@@ -1074,42 +966,104 @@
               <a:graphicData uri="http://schemas.openxmlformats.org/drawingml/2006/picture">
                 <pic:pic xmlns:pic="http://schemas.openxmlformats.org/drawingml/2006/picture">
                   <pic:nvPicPr>
-                    <pic:cNvPr id="0" name="Picture 9"/>
-                    <pic:cNvPicPr>
-                      <a:picLocks noChangeAspect="1" noChangeArrowheads="1"/>
-                    </pic:cNvPicPr>
+                    <pic:cNvPr id="1" name=""/>
+                    <pic:cNvPicPr/>
                   </pic:nvPicPr>
                   <pic:blipFill>
-                    <a:blip r:embed="rId15" cstate="print">
-                      <a:extLst>
-                        <a:ext uri="{28A0092B-C50C-407E-A947-70E740481C1C}">
-                          <a14:useLocalDpi xmlns:a14="http://schemas.microsoft.com/office/drawing/2010/main" val="0"/>
-                        </a:ext>
-                      </a:extLst>
-                    </a:blip>
-                    <a:srcRect/>
+                    <a:blip r:embed="rId15"/>
                     <a:stretch>
                       <a:fillRect/>
                     </a:stretch>
                   </pic:blipFill>
-                  <pic:spPr bwMode="auto">
+                  <pic:spPr>
                     <a:xfrm>
                       <a:off x="0" y="0"/>
-                      <a:ext cx="1738223" cy="3612932"/>
+                      <a:ext cx="6858000" cy="485775"/>
                     </a:xfrm>
                     <a:prstGeom prst="rect">
                       <a:avLst/>
                     </a:prstGeom>
-                    <a:noFill/>
-                    <a:ln>
-                      <a:noFill/>
-                    </a:ln>
                   </pic:spPr>
                 </pic:pic>
               </a:graphicData>
             </a:graphic>
           </wp:inline>
         </w:drawing>
+      </w:r>
+    </w:p>
+    <w:p>
+      <w:pPr>
+        <w:rPr>
+          <w:rFonts w:ascii="Arial" w:hAnsi="Arial" w:cs="Arial"/>
+          <w:b/>
+          <w:bCs/>
+          <w:sz w:val="24"/>
+          <w:szCs w:val="24"/>
+        </w:rPr>
+      </w:pPr>
+      <w:bookmarkStart w:id="0" w:name="_GoBack"/>
+      <w:bookmarkEnd w:id="0"/>
+    </w:p>
+    <w:p>
+      <w:pPr>
+        <w:rPr>
+          <w:rFonts w:ascii="Arial" w:hAnsi="Arial" w:cs="Arial"/>
+          <w:b/>
+          <w:bCs/>
+          <w:sz w:val="24"/>
+          <w:szCs w:val="24"/>
+        </w:rPr>
+      </w:pPr>
+      <w:r>
+        <w:rPr>
+          <w:rFonts w:ascii="Arial" w:hAnsi="Arial" w:cs="Arial"/>
+          <w:b/>
+          <w:bCs/>
+          <w:sz w:val="24"/>
+          <w:szCs w:val="24"/>
+        </w:rPr>
+        <w:tab/>
+      </w:r>
+      <w:r>
+        <w:rPr>
+          <w:rFonts w:ascii="Arial" w:hAnsi="Arial" w:cs="Arial"/>
+          <w:b/>
+          <w:bCs/>
+          <w:sz w:val="24"/>
+          <w:szCs w:val="24"/>
+        </w:rPr>
+        <w:tab/>
+      </w:r>
+      <w:r>
+        <w:rPr>
+          <w:rFonts w:ascii="Arial" w:hAnsi="Arial" w:cs="Arial"/>
+          <w:b/>
+          <w:bCs/>
+          <w:sz w:val="24"/>
+          <w:szCs w:val="24"/>
+        </w:rPr>
+        <w:tab/>
+      </w:r>
+    </w:p>
+    <w:p>
+      <w:pPr>
+        <w:rPr>
+          <w:rFonts w:ascii="Arial" w:hAnsi="Arial" w:cs="Arial"/>
+          <w:b/>
+          <w:bCs/>
+          <w:sz w:val="24"/>
+          <w:szCs w:val="24"/>
+        </w:rPr>
+      </w:pPr>
+      <w:r>
+        <w:rPr>
+          <w:rFonts w:ascii="Arial" w:hAnsi="Arial" w:cs="Arial"/>
+          <w:b/>
+          <w:bCs/>
+          <w:sz w:val="24"/>
+          <w:szCs w:val="24"/>
+        </w:rPr>
+        <w:tab/>
       </w:r>
     </w:p>
     <w:sectPr>

</xml_diff>